<commit_message>
erste Abgabe Version hinzugefügt
</commit_message>
<xml_diff>
--- a/Disposition/20170226 Disposition zur Masterarbeit_v5.docx
+++ b/Disposition/20170226 Disposition zur Masterarbeit_v5.docx
@@ -113,6 +113,15 @@
           <w:lang w:val="de-DE"/>
         </w:rPr>
       </w:pPr>
+      <w:r>
+        <w:rPr>
+          <w:color w:val="002060"/>
+          <w:sz w:val="48"/>
+          <w:szCs w:val="40"/>
+          <w:lang w:val="de-DE"/>
+        </w:rPr>
+        <w:t xml:space="preserve">ETIC2 zur </w:t>
+      </w:r>
       <w:r>
         <w:rPr>
           <w:color w:val="002060"/>
@@ -611,7 +620,7 @@
             </w:rPr>
             <w:fldChar w:fldCharType="separate"/>
           </w:r>
-          <w:hyperlink w:anchor="_Toc475882283" w:history="1">
+          <w:hyperlink w:anchor="_Toc475885080" w:history="1">
             <w:r>
               <w:rPr>
                 <w:rStyle w:val="Hyperlink"/>
@@ -659,7 +668,7 @@
                 <w:noProof/>
                 <w:webHidden/>
               </w:rPr>
-              <w:instrText xml:space="preserve"> PAGEREF _Toc475882283 \h </w:instrText>
+              <w:instrText xml:space="preserve"> PAGEREF _Toc475885080 \h </w:instrText>
             </w:r>
             <w:r>
               <w:rPr>
@@ -706,7 +715,7 @@
               <w:lang w:eastAsia="de-CH"/>
             </w:rPr>
           </w:pPr>
-          <w:hyperlink w:anchor="_Toc475882284" w:history="1">
+          <w:hyperlink w:anchor="_Toc475885081" w:history="1">
             <w:r>
               <w:rPr>
                 <w:rStyle w:val="Hyperlink"/>
@@ -751,7 +760,7 @@
                 <w:noProof/>
                 <w:webHidden/>
               </w:rPr>
-              <w:instrText xml:space="preserve"> PAGEREF _Toc475882284 \h </w:instrText>
+              <w:instrText xml:space="preserve"> PAGEREF _Toc475885081 \h </w:instrText>
             </w:r>
             <w:r>
               <w:rPr>
@@ -798,7 +807,7 @@
               <w:lang w:eastAsia="de-CH"/>
             </w:rPr>
           </w:pPr>
-          <w:hyperlink w:anchor="_Toc475882285" w:history="1">
+          <w:hyperlink w:anchor="_Toc475885082" w:history="1">
             <w:r>
               <w:rPr>
                 <w:rStyle w:val="Hyperlink"/>
@@ -845,7 +854,7 @@
                 <w:noProof/>
                 <w:webHidden/>
               </w:rPr>
-              <w:instrText xml:space="preserve"> PAGEREF _Toc475882285 \h </w:instrText>
+              <w:instrText xml:space="preserve"> PAGEREF _Toc475885082 \h </w:instrText>
             </w:r>
             <w:r>
               <w:rPr>
@@ -892,7 +901,7 @@
               <w:lang w:eastAsia="de-CH"/>
             </w:rPr>
           </w:pPr>
-          <w:hyperlink w:anchor="_Toc475882286" w:history="1">
+          <w:hyperlink w:anchor="_Toc475885083" w:history="1">
             <w:r>
               <w:rPr>
                 <w:rStyle w:val="Hyperlink"/>
@@ -939,7 +948,7 @@
                 <w:noProof/>
                 <w:webHidden/>
               </w:rPr>
-              <w:instrText xml:space="preserve"> PAGEREF _Toc475882286 \h </w:instrText>
+              <w:instrText xml:space="preserve"> PAGEREF _Toc475885083 \h </w:instrText>
             </w:r>
             <w:r>
               <w:rPr>
@@ -987,7 +996,7 @@
               <w:lang w:eastAsia="de-CH"/>
             </w:rPr>
           </w:pPr>
-          <w:hyperlink w:anchor="_Toc475882287" w:history="1">
+          <w:hyperlink w:anchor="_Toc475885084" w:history="1">
             <w:r>
               <w:rPr>
                 <w:rStyle w:val="Hyperlink"/>
@@ -1033,7 +1042,7 @@
                 <w:noProof/>
                 <w:webHidden/>
               </w:rPr>
-              <w:instrText xml:space="preserve"> PAGEREF _Toc475882287 \h </w:instrText>
+              <w:instrText xml:space="preserve"> PAGEREF _Toc475885084 \h </w:instrText>
             </w:r>
             <w:r>
               <w:rPr>
@@ -1053,7 +1062,7 @@
                 <w:noProof/>
                 <w:webHidden/>
               </w:rPr>
-              <w:t>4</w:t>
+              <w:t>3</w:t>
             </w:r>
             <w:r>
               <w:rPr>
@@ -1081,7 +1090,7 @@
               <w:lang w:eastAsia="de-CH"/>
             </w:rPr>
           </w:pPr>
-          <w:hyperlink w:anchor="_Toc475882288" w:history="1">
+          <w:hyperlink w:anchor="_Toc475885085" w:history="1">
             <w:r>
               <w:rPr>
                 <w:rStyle w:val="Hyperlink"/>
@@ -1127,7 +1136,7 @@
                 <w:noProof/>
                 <w:webHidden/>
               </w:rPr>
-              <w:instrText xml:space="preserve"> PAGEREF _Toc475882288 \h </w:instrText>
+              <w:instrText xml:space="preserve"> PAGEREF _Toc475885085 \h </w:instrText>
             </w:r>
             <w:r>
               <w:rPr>
@@ -1176,7 +1185,7 @@
               <w:lang w:eastAsia="de-CH"/>
             </w:rPr>
           </w:pPr>
-          <w:hyperlink w:anchor="_Toc475882289" w:history="1">
+          <w:hyperlink w:anchor="_Toc475885086" w:history="1">
             <w:r>
               <w:rPr>
                 <w:rStyle w:val="Hyperlink"/>
@@ -1225,7 +1234,7 @@
                 <w:noProof/>
                 <w:webHidden/>
               </w:rPr>
-              <w:instrText xml:space="preserve"> PAGEREF _Toc475882289 \h </w:instrText>
+              <w:instrText xml:space="preserve"> PAGEREF _Toc475885086 \h </w:instrText>
             </w:r>
             <w:r>
               <w:rPr>
@@ -1272,7 +1281,7 @@
               <w:lang w:eastAsia="de-CH"/>
             </w:rPr>
           </w:pPr>
-          <w:hyperlink w:anchor="_Toc475882290" w:history="1">
+          <w:hyperlink w:anchor="_Toc475885087" w:history="1">
             <w:r>
               <w:rPr>
                 <w:rStyle w:val="Hyperlink"/>
@@ -1317,7 +1326,7 @@
                 <w:noProof/>
                 <w:webHidden/>
               </w:rPr>
-              <w:instrText xml:space="preserve"> PAGEREF _Toc475882290 \h </w:instrText>
+              <w:instrText xml:space="preserve"> PAGEREF _Toc475885087 \h </w:instrText>
             </w:r>
             <w:r>
               <w:rPr>
@@ -1364,7 +1373,7 @@
               <w:lang w:eastAsia="de-CH"/>
             </w:rPr>
           </w:pPr>
-          <w:hyperlink w:anchor="_Toc475882291" w:history="1">
+          <w:hyperlink w:anchor="_Toc475885088" w:history="1">
             <w:r>
               <w:rPr>
                 <w:rStyle w:val="Hyperlink"/>
@@ -1409,7 +1418,7 @@
                 <w:noProof/>
                 <w:webHidden/>
               </w:rPr>
-              <w:instrText xml:space="preserve"> PAGEREF _Toc475882291 \h </w:instrText>
+              <w:instrText xml:space="preserve"> PAGEREF _Toc475885088 \h </w:instrText>
             </w:r>
             <w:r>
               <w:rPr>
@@ -1458,7 +1467,7 @@
               <w:lang w:eastAsia="de-CH"/>
             </w:rPr>
           </w:pPr>
-          <w:hyperlink w:anchor="_Toc475882292" w:history="1">
+          <w:hyperlink w:anchor="_Toc475885089" w:history="1">
             <w:r>
               <w:rPr>
                 <w:rStyle w:val="Hyperlink"/>
@@ -1507,7 +1516,7 @@
                 <w:noProof/>
                 <w:webHidden/>
               </w:rPr>
-              <w:instrText xml:space="preserve"> PAGEREF _Toc475882292 \h </w:instrText>
+              <w:instrText xml:space="preserve"> PAGEREF _Toc475885089 \h </w:instrText>
             </w:r>
             <w:r>
               <w:rPr>
@@ -1556,7 +1565,7 @@
               <w:lang w:eastAsia="de-CH"/>
             </w:rPr>
           </w:pPr>
-          <w:hyperlink w:anchor="_Toc475882293" w:history="1">
+          <w:hyperlink w:anchor="_Toc475885090" w:history="1">
             <w:r>
               <w:rPr>
                 <w:rStyle w:val="Hyperlink"/>
@@ -1605,7 +1614,7 @@
                 <w:noProof/>
                 <w:webHidden/>
               </w:rPr>
-              <w:instrText xml:space="preserve"> PAGEREF _Toc475882293 \h </w:instrText>
+              <w:instrText xml:space="preserve"> PAGEREF _Toc475885090 \h </w:instrText>
             </w:r>
             <w:r>
               <w:rPr>
@@ -1652,7 +1661,7 @@
               <w:lang w:eastAsia="de-CH"/>
             </w:rPr>
           </w:pPr>
-          <w:hyperlink w:anchor="_Toc475882294" w:history="1">
+          <w:hyperlink w:anchor="_Toc475885091" w:history="1">
             <w:r>
               <w:rPr>
                 <w:rStyle w:val="Hyperlink"/>
@@ -1697,7 +1706,7 @@
                 <w:noProof/>
                 <w:webHidden/>
               </w:rPr>
-              <w:instrText xml:space="preserve"> PAGEREF _Toc475882294 \h </w:instrText>
+              <w:instrText xml:space="preserve"> PAGEREF _Toc475885091 \h </w:instrText>
             </w:r>
             <w:r>
               <w:rPr>
@@ -1717,7 +1726,7 @@
                 <w:noProof/>
                 <w:webHidden/>
               </w:rPr>
-              <w:t>6</w:t>
+              <w:t>5</w:t>
             </w:r>
             <w:r>
               <w:rPr>
@@ -1744,7 +1753,7 @@
               <w:lang w:eastAsia="de-CH"/>
             </w:rPr>
           </w:pPr>
-          <w:hyperlink w:anchor="_Toc475882295" w:history="1">
+          <w:hyperlink w:anchor="_Toc475885092" w:history="1">
             <w:r>
               <w:rPr>
                 <w:rStyle w:val="Hyperlink"/>
@@ -1789,7 +1798,7 @@
                 <w:noProof/>
                 <w:webHidden/>
               </w:rPr>
-              <w:instrText xml:space="preserve"> PAGEREF _Toc475882295 \h </w:instrText>
+              <w:instrText xml:space="preserve"> PAGEREF _Toc475885092 \h </w:instrText>
             </w:r>
             <w:r>
               <w:rPr>
@@ -1838,7 +1847,7 @@
               <w:lang w:eastAsia="de-CH"/>
             </w:rPr>
           </w:pPr>
-          <w:hyperlink w:anchor="_Toc475882296" w:history="1">
+          <w:hyperlink w:anchor="_Toc475885093" w:history="1">
             <w:r>
               <w:rPr>
                 <w:rStyle w:val="Hyperlink"/>
@@ -1886,7 +1895,7 @@
                 <w:noProof/>
                 <w:webHidden/>
               </w:rPr>
-              <w:instrText xml:space="preserve"> PAGEREF _Toc475882296 \h </w:instrText>
+              <w:instrText xml:space="preserve"> PAGEREF _Toc475885093 \h </w:instrText>
             </w:r>
             <w:r>
               <w:rPr>
@@ -1935,7 +1944,7 @@
               <w:lang w:eastAsia="de-CH"/>
             </w:rPr>
           </w:pPr>
-          <w:hyperlink w:anchor="_Toc475882297" w:history="1">
+          <w:hyperlink w:anchor="_Toc475885094" w:history="1">
             <w:r>
               <w:rPr>
                 <w:rStyle w:val="Hyperlink"/>
@@ -1983,7 +1992,7 @@
                 <w:noProof/>
                 <w:webHidden/>
               </w:rPr>
-              <w:instrText xml:space="preserve"> PAGEREF _Toc475882297 \h </w:instrText>
+              <w:instrText xml:space="preserve"> PAGEREF _Toc475885094 \h </w:instrText>
             </w:r>
             <w:r>
               <w:rPr>
@@ -2032,7 +2041,7 @@
               <w:lang w:eastAsia="de-CH"/>
             </w:rPr>
           </w:pPr>
-          <w:hyperlink w:anchor="_Toc475882298" w:history="1">
+          <w:hyperlink w:anchor="_Toc475885095" w:history="1">
             <w:r>
               <w:rPr>
                 <w:rStyle w:val="Hyperlink"/>
@@ -2080,7 +2089,7 @@
                 <w:noProof/>
                 <w:webHidden/>
               </w:rPr>
-              <w:instrText xml:space="preserve"> PAGEREF _Toc475882298 \h </w:instrText>
+              <w:instrText xml:space="preserve"> PAGEREF _Toc475885095 \h </w:instrText>
             </w:r>
             <w:r>
               <w:rPr>
@@ -2129,7 +2138,7 @@
               <w:lang w:eastAsia="de-CH"/>
             </w:rPr>
           </w:pPr>
-          <w:hyperlink w:anchor="_Toc475882299" w:history="1">
+          <w:hyperlink w:anchor="_Toc475885096" w:history="1">
             <w:r>
               <w:rPr>
                 <w:rStyle w:val="Hyperlink"/>
@@ -2177,7 +2186,7 @@
                 <w:noProof/>
                 <w:webHidden/>
               </w:rPr>
-              <w:instrText xml:space="preserve"> PAGEREF _Toc475882299 \h </w:instrText>
+              <w:instrText xml:space="preserve"> PAGEREF _Toc475885096 \h </w:instrText>
             </w:r>
             <w:r>
               <w:rPr>
@@ -2243,7 +2252,7 @@
       <w:pPr>
         <w:pStyle w:val="berschrift1"/>
       </w:pPr>
-      <w:bookmarkStart w:id="0" w:name="_Toc475882283"/>
+      <w:bookmarkStart w:id="0" w:name="_Toc475885080"/>
       <w:r>
         <w:lastRenderedPageBreak/>
         <w:t xml:space="preserve">Projektbeschreibung / </w:t>
@@ -2257,7 +2266,7 @@
       <w:pPr>
         <w:pStyle w:val="berschrift2"/>
       </w:pPr>
-      <w:bookmarkStart w:id="1" w:name="_Toc475882284"/>
+      <w:bookmarkStart w:id="1" w:name="_Toc475885081"/>
       <w:r>
         <w:t>Situation</w:t>
       </w:r>
@@ -2465,6 +2474,7 @@
       </w:pPr>
       <w:bookmarkStart w:id="2" w:name="_Toc475725041"/>
       <w:bookmarkStart w:id="3" w:name="_Toc475882805"/>
+      <w:bookmarkStart w:id="4" w:name="_Toc475886152"/>
       <w:r>
         <w:t>Ab</w:t>
       </w:r>
@@ -2495,217 +2505,218 @@
         <w:t>, 2010)</w:t>
       </w:r>
       <w:bookmarkEnd w:id="3"/>
-    </w:p>
-    <w:p>
-      <w:pPr>
-        <w:pStyle w:val="berschrift2"/>
-        <w:rPr>
-          <w:lang w:val="de-DE"/>
-        </w:rPr>
-      </w:pPr>
-      <w:bookmarkStart w:id="4" w:name="_Toc475882285"/>
-      <w:r>
-        <w:rPr>
-          <w:lang w:val="de-DE"/>
-        </w:rPr>
-        <w:t>Problemstellung</w:t>
-      </w:r>
       <w:bookmarkEnd w:id="4"/>
     </w:p>
     <w:p>
       <w:pPr>
-        <w:rPr>
-          <w:lang w:val="de-DE"/>
-        </w:rPr>
-      </w:pPr>
-      <w:r>
-        <w:rPr>
-          <w:lang w:val="de-DE"/>
-        </w:rPr>
-        <w:t>Ich wurde von der Firma VAT eingestellt und beauftragt die Qualität des Controllers</w:t>
-      </w:r>
-      <w:r>
-        <w:rPr>
-          <w:lang w:val="de-DE"/>
-        </w:rPr>
-        <w:t>,</w:t>
-      </w:r>
-      <w:r>
-        <w:rPr>
-          <w:lang w:val="de-DE"/>
-        </w:rPr>
-        <w:t xml:space="preserve"> mit Hilfe einer Testumgebung zu überprüfen. </w:t>
-      </w:r>
-      <w:r>
-        <w:rPr>
-          <w:lang w:val="de-DE"/>
-        </w:rPr>
-        <w:t>Mit dem Programm TTIC2 entwickelte ich eine Testoberfläche, welche einzelne Tests in eine</w:t>
-      </w:r>
-      <w:r>
-        <w:rPr>
-          <w:lang w:val="de-DE"/>
-        </w:rPr>
-        <w:t>r</w:t>
-      </w:r>
-      <w:r>
-        <w:rPr>
-          <w:lang w:val="de-DE"/>
-        </w:rPr>
-        <w:t xml:space="preserve"> Kollektion zusammenfasst und nacheinander ausführt. </w:t>
-      </w:r>
-    </w:p>
-    <w:p>
-      <w:r>
-        <w:t>Das Problem ist, dass aktuell</w:t>
-      </w:r>
-      <w:r>
-        <w:t xml:space="preserve"> nach </w:t>
-      </w:r>
-      <w:r>
-        <w:t xml:space="preserve">der </w:t>
-      </w:r>
-      <w:r>
-        <w:t xml:space="preserve">Ausführung der Testkollektion das </w:t>
-      </w:r>
-      <w:r>
-        <w:t xml:space="preserve">entstandene </w:t>
-      </w:r>
-      <w:r>
-        <w:t xml:space="preserve">Report File </w:t>
-      </w:r>
-      <w:r>
-        <w:t xml:space="preserve">manuell </w:t>
-      </w:r>
-      <w:r>
-        <w:t>nach fehlerhaften Testdurchläufe</w:t>
-      </w:r>
-      <w:r>
-        <w:t>n</w:t>
-      </w:r>
-      <w:r>
-        <w:t xml:space="preserve"> durchsucht werden</w:t>
-      </w:r>
-      <w:r>
-        <w:t xml:space="preserve"> muss</w:t>
-      </w:r>
-      <w:r>
-        <w:t xml:space="preserve">. Das Report File enthält alle Testschritte und erreicht eine sehr grosse Datenmenge. Aus diesem Grund wird meistens nur der letzte Report vor einer </w:t>
-      </w:r>
-      <w:r>
-        <w:t>Ventil</w:t>
-      </w:r>
-      <w:r>
-        <w:t xml:space="preserve"> F</w:t>
-      </w:r>
-      <w:r>
-        <w:t>irmware</w:t>
-      </w:r>
-      <w:r>
-        <w:t xml:space="preserve"> Freigabe im SVN a</w:t>
-      </w:r>
-      <w:r>
-        <w:t xml:space="preserve">bgelegt. </w:t>
-      </w:r>
-      <w:r>
-        <w:t xml:space="preserve">Dies erschwert die Auswertung von den Tests enorm. Zusätzlich </w:t>
-      </w:r>
-      <w:r>
-        <w:t xml:space="preserve">werden auch </w:t>
-      </w:r>
-      <w:r>
-        <w:t>Zertifizierungsfiles abgelegt</w:t>
-      </w:r>
-      <w:r>
-        <w:t>, was nochmals erschwerend hinzukommt.</w:t>
-      </w:r>
-    </w:p>
-    <w:p>
-      <w:pPr>
-        <w:pStyle w:val="Standardeinzug"/>
-        <w:ind w:left="0"/>
-        <w:rPr>
-          <w:lang w:val="de-DE"/>
-        </w:rPr>
-      </w:pPr>
-    </w:p>
-    <w:p>
-      <w:pPr>
         <w:pStyle w:val="berschrift2"/>
         <w:rPr>
           <w:lang w:val="de-DE"/>
         </w:rPr>
       </w:pPr>
-      <w:bookmarkStart w:id="5" w:name="_Toc475882286"/>
-      <w:r>
-        <w:rPr>
-          <w:lang w:val="de-DE"/>
-        </w:rPr>
-        <w:t>Ist-Zustand</w:t>
+      <w:bookmarkStart w:id="5" w:name="_Toc475885082"/>
+      <w:r>
+        <w:rPr>
+          <w:lang w:val="de-DE"/>
+        </w:rPr>
+        <w:t>Problemstellung</w:t>
       </w:r>
       <w:bookmarkEnd w:id="5"/>
     </w:p>
     <w:p>
       <w:pPr>
+        <w:rPr>
+          <w:lang w:val="de-DE"/>
+        </w:rPr>
+      </w:pPr>
+      <w:r>
+        <w:rPr>
+          <w:lang w:val="de-DE"/>
+        </w:rPr>
+        <w:t>Ich wurde von der Firma VAT eingestellt und beauftragt die Qualität des Controllers</w:t>
+      </w:r>
+      <w:r>
+        <w:rPr>
+          <w:lang w:val="de-DE"/>
+        </w:rPr>
+        <w:t>,</w:t>
+      </w:r>
+      <w:r>
+        <w:rPr>
+          <w:lang w:val="de-DE"/>
+        </w:rPr>
+        <w:t xml:space="preserve"> mit Hilfe einer Testumgebung zu überprüfen. </w:t>
+      </w:r>
+      <w:r>
+        <w:rPr>
+          <w:lang w:val="de-DE"/>
+        </w:rPr>
+        <w:t>Mit dem Programm TTIC2 entwickelte ich eine Testoberfläche, welche einzelne Tests in eine</w:t>
+      </w:r>
+      <w:r>
+        <w:rPr>
+          <w:lang w:val="de-DE"/>
+        </w:rPr>
+        <w:t>r</w:t>
+      </w:r>
+      <w:r>
+        <w:rPr>
+          <w:lang w:val="de-DE"/>
+        </w:rPr>
+        <w:t xml:space="preserve"> Kollektion zusammenfasst und nacheinander ausführt. </w:t>
+      </w:r>
+    </w:p>
+    <w:p>
+      <w:r>
+        <w:t>Das Problem ist, dass aktuell</w:t>
+      </w:r>
+      <w:r>
+        <w:t xml:space="preserve"> nach </w:t>
+      </w:r>
+      <w:r>
+        <w:t xml:space="preserve">der </w:t>
+      </w:r>
+      <w:r>
+        <w:t xml:space="preserve">Ausführung der Testkollektion das </w:t>
+      </w:r>
+      <w:r>
+        <w:t xml:space="preserve">entstandene </w:t>
+      </w:r>
+      <w:r>
+        <w:t xml:space="preserve">Report File </w:t>
+      </w:r>
+      <w:r>
+        <w:t xml:space="preserve">manuell </w:t>
+      </w:r>
+      <w:r>
+        <w:t>nach fehlerhaften Testdurchläufe</w:t>
+      </w:r>
+      <w:r>
+        <w:t>n</w:t>
+      </w:r>
+      <w:r>
+        <w:t xml:space="preserve"> durchsucht werden</w:t>
+      </w:r>
+      <w:r>
+        <w:t xml:space="preserve"> muss</w:t>
+      </w:r>
+      <w:r>
+        <w:t xml:space="preserve">. Das Report File enthält alle Testschritte und erreicht eine sehr grosse Datenmenge. Aus diesem Grund wird meistens nur der letzte Report vor einer </w:t>
+      </w:r>
+      <w:r>
+        <w:t>Ventil</w:t>
+      </w:r>
+      <w:r>
+        <w:t xml:space="preserve"> F</w:t>
+      </w:r>
+      <w:r>
+        <w:t>irmware</w:t>
+      </w:r>
+      <w:r>
+        <w:t xml:space="preserve"> Freigabe im SVN a</w:t>
+      </w:r>
+      <w:r>
+        <w:t xml:space="preserve">bgelegt. </w:t>
+      </w:r>
+      <w:r>
+        <w:t xml:space="preserve">Dies erschwert die Auswertung von den Tests enorm. Zusätzlich </w:t>
+      </w:r>
+      <w:r>
+        <w:t xml:space="preserve">werden auch </w:t>
+      </w:r>
+      <w:r>
+        <w:t>Zertifizierungsfiles abgelegt</w:t>
+      </w:r>
+      <w:r>
+        <w:t>, was nochmals erschwerend hinzukommt.</w:t>
+      </w:r>
+    </w:p>
+    <w:p>
+      <w:pPr>
         <w:pStyle w:val="Standardeinzug"/>
         <w:ind w:left="0"/>
         <w:rPr>
-          <w:sz w:val="22"/>
-          <w:lang w:val="de-DE"/>
-        </w:rPr>
-      </w:pPr>
-      <w:r>
-        <w:rPr>
-          <w:sz w:val="22"/>
-          <w:lang w:val="de-DE"/>
-        </w:rPr>
-        <w:t>Das Tool TTIC2, welches die Grundlage dieser Arbeit bietet, wurde eingeführt um Ventil</w:t>
-      </w:r>
-      <w:r>
-        <w:rPr>
-          <w:sz w:val="22"/>
-          <w:lang w:val="de-DE"/>
-        </w:rPr>
-        <w:t xml:space="preserve"> F</w:t>
-      </w:r>
-      <w:r>
-        <w:rPr>
-          <w:sz w:val="22"/>
-          <w:lang w:val="de-DE"/>
-        </w:rPr>
-        <w:t xml:space="preserve">irmwaren zu qualifizieren. </w:t>
-      </w:r>
-      <w:r>
-        <w:rPr>
-          <w:sz w:val="22"/>
-          <w:lang w:val="de-DE"/>
-        </w:rPr>
-        <w:t>Die Ventiltests sind in CVI geschrieben</w:t>
-      </w:r>
-      <w:r>
-        <w:rPr>
-          <w:sz w:val="22"/>
-          <w:lang w:val="de-DE"/>
-        </w:rPr>
-        <w:t>, da die Hardware über die National Instruments Komponenten sehr einfach anzusprechen sind.</w:t>
-      </w:r>
+          <w:lang w:val="de-DE"/>
+        </w:rPr>
+      </w:pPr>
     </w:p>
     <w:p>
       <w:pPr>
-        <w:rPr>
-          <w:lang w:val="de-DE"/>
-        </w:rPr>
-      </w:pPr>
+        <w:pStyle w:val="berschrift2"/>
+        <w:rPr>
+          <w:lang w:val="de-DE"/>
+        </w:rPr>
+      </w:pPr>
+      <w:bookmarkStart w:id="6" w:name="_Toc475885083"/>
+      <w:r>
+        <w:rPr>
+          <w:lang w:val="de-DE"/>
+        </w:rPr>
+        <w:t>Ist-Zustand</w:t>
+      </w:r>
+      <w:bookmarkEnd w:id="6"/>
     </w:p>
     <w:p>
       <w:pPr>
+        <w:pStyle w:val="Standardeinzug"/>
+        <w:ind w:left="0"/>
+        <w:rPr>
+          <w:sz w:val="22"/>
+          <w:lang w:val="de-DE"/>
+        </w:rPr>
+      </w:pPr>
+      <w:r>
+        <w:rPr>
+          <w:sz w:val="22"/>
+          <w:lang w:val="de-DE"/>
+        </w:rPr>
+        <w:t>Das Tool TTIC2, welches die Grundlage dieser Arbeit bietet, wurde eingeführt um Ventil</w:t>
+      </w:r>
+      <w:r>
+        <w:rPr>
+          <w:sz w:val="22"/>
+          <w:lang w:val="de-DE"/>
+        </w:rPr>
+        <w:t xml:space="preserve"> F</w:t>
+      </w:r>
+      <w:r>
+        <w:rPr>
+          <w:sz w:val="22"/>
+          <w:lang w:val="de-DE"/>
+        </w:rPr>
+        <w:t xml:space="preserve">irmwaren zu qualifizieren. </w:t>
+      </w:r>
+      <w:r>
+        <w:rPr>
+          <w:sz w:val="22"/>
+          <w:lang w:val="de-DE"/>
+        </w:rPr>
+        <w:t>Die Ventiltests sind in CVI geschrieben</w:t>
+      </w:r>
+      <w:r>
+        <w:rPr>
+          <w:sz w:val="22"/>
+          <w:lang w:val="de-DE"/>
+        </w:rPr>
+        <w:t>, da die Hardware über die National Instruments Komponenten sehr einfach anzusprechen sind.</w:t>
+      </w:r>
+    </w:p>
+    <w:p>
+      <w:pPr>
+        <w:rPr>
+          <w:lang w:val="de-DE"/>
+        </w:rPr>
+      </w:pPr>
+    </w:p>
+    <w:p>
+      <w:pPr>
         <w:pStyle w:val="berschrift3"/>
       </w:pPr>
-      <w:bookmarkStart w:id="6" w:name="_Toc475882287"/>
+      <w:bookmarkStart w:id="7" w:name="_Toc475885084"/>
       <w:r>
         <w:t>Stärken</w:t>
       </w:r>
-      <w:bookmarkEnd w:id="6"/>
+      <w:bookmarkEnd w:id="7"/>
     </w:p>
     <w:p>
       <w:pPr>
@@ -2853,11 +2864,11 @@
       <w:pPr>
         <w:pStyle w:val="berschrift3"/>
       </w:pPr>
-      <w:bookmarkStart w:id="7" w:name="_Toc475882288"/>
+      <w:bookmarkStart w:id="8" w:name="_Toc475885085"/>
       <w:r>
         <w:t>Schwächen</w:t>
       </w:r>
-      <w:bookmarkEnd w:id="7"/>
+      <w:bookmarkEnd w:id="8"/>
     </w:p>
     <w:p>
       <w:pPr>
@@ -3212,14 +3223,14 @@
           <w:lang w:val="de-DE"/>
         </w:rPr>
       </w:pPr>
-      <w:bookmarkStart w:id="8" w:name="_Toc475882289"/>
+      <w:bookmarkStart w:id="9" w:name="_Toc475885086"/>
       <w:r>
         <w:rPr>
           <w:lang w:val="de-DE"/>
         </w:rPr>
         <w:t>Zielsetzung</w:t>
       </w:r>
-      <w:bookmarkEnd w:id="8"/>
+      <w:bookmarkEnd w:id="9"/>
     </w:p>
     <w:p>
       <w:pPr>
@@ -3294,8 +3305,9 @@
           <w:lang w:val="de-DE"/>
         </w:rPr>
       </w:pPr>
-      <w:bookmarkStart w:id="9" w:name="_Toc475725044"/>
-      <w:bookmarkStart w:id="10" w:name="_Toc475882806"/>
+      <w:bookmarkStart w:id="10" w:name="_Toc475725044"/>
+      <w:bookmarkStart w:id="11" w:name="_Toc475882806"/>
+      <w:bookmarkStart w:id="12" w:name="_Toc475886153"/>
       <w:r>
         <w:t xml:space="preserve">Abbildung </w:t>
       </w:r>
@@ -3313,8 +3325,9 @@
       <w:r>
         <w:t>Konzept Masterarbeit</w:t>
       </w:r>
-      <w:bookmarkEnd w:id="9"/>
       <w:bookmarkEnd w:id="10"/>
+      <w:bookmarkEnd w:id="11"/>
+      <w:bookmarkEnd w:id="12"/>
     </w:p>
     <w:p>
       <w:pPr>
@@ -3724,12 +3737,12 @@
       <w:pPr>
         <w:pStyle w:val="berschrift2"/>
       </w:pPr>
-      <w:bookmarkStart w:id="11" w:name="_Toc475882290"/>
+      <w:bookmarkStart w:id="13" w:name="_Toc475885087"/>
       <w:r>
         <w:lastRenderedPageBreak/>
         <w:t>Quantitative Ziele</w:t>
       </w:r>
-      <w:bookmarkEnd w:id="11"/>
+      <w:bookmarkEnd w:id="13"/>
     </w:p>
     <w:p>
       <w:pPr>
@@ -3746,7 +3759,21 @@
         <w:rPr>
           <w:sz w:val="22"/>
         </w:rPr>
-        <w:t xml:space="preserve">Die Datenbank muss </w:t>
+        <w:t xml:space="preserve">Die </w:t>
+      </w:r>
+      <w:proofErr w:type="spellStart"/>
+      <w:r>
+        <w:rPr>
+          <w:sz w:val="22"/>
+        </w:rPr>
+        <w:t>SoftwareVersionDatabase</w:t>
+      </w:r>
+      <w:proofErr w:type="spellEnd"/>
+      <w:r>
+        <w:rPr>
+          <w:sz w:val="22"/>
+        </w:rPr>
+        <w:t xml:space="preserve"> muss </w:t>
       </w:r>
       <w:r>
         <w:rPr>
@@ -3839,11 +3866,11 @@
       <w:pPr>
         <w:pStyle w:val="berschrift2"/>
       </w:pPr>
-      <w:bookmarkStart w:id="12" w:name="_Toc475882291"/>
+      <w:bookmarkStart w:id="14" w:name="_Toc475885088"/>
       <w:r>
         <w:t>Qualitative Ziele</w:t>
       </w:r>
-      <w:bookmarkEnd w:id="12"/>
+      <w:bookmarkEnd w:id="14"/>
     </w:p>
     <w:p>
       <w:pPr>
@@ -3912,7 +3939,7 @@
           <w:lang w:val="de-DE"/>
         </w:rPr>
       </w:pPr>
-      <w:bookmarkStart w:id="13" w:name="_Toc475882292"/>
+      <w:bookmarkStart w:id="15" w:name="_Toc475885089"/>
       <w:r>
         <w:rPr>
           <w:lang w:val="de-DE"/>
@@ -3925,7 +3952,7 @@
         </w:rPr>
         <w:t>bgrenzung</w:t>
       </w:r>
-      <w:bookmarkEnd w:id="13"/>
+      <w:bookmarkEnd w:id="15"/>
     </w:p>
     <w:p>
       <w:pPr>
@@ -3935,6 +3962,25 @@
           <w:numId w:val="15"/>
         </w:numPr>
         <w:rPr>
+          <w:lang w:val="de-DE"/>
+        </w:rPr>
+      </w:pPr>
+      <w:r>
+        <w:rPr>
+          <w:sz w:val="22"/>
+          <w:lang w:val="de-DE"/>
+        </w:rPr>
+        <w:t>Keine Anpassungen der einzelnen Tests</w:t>
+      </w:r>
+    </w:p>
+    <w:p>
+      <w:pPr>
+        <w:pStyle w:val="Listenabsatz"/>
+        <w:numPr>
+          <w:ilvl w:val="0"/>
+          <w:numId w:val="15"/>
+        </w:numPr>
+        <w:rPr>
           <w:sz w:val="22"/>
           <w:szCs w:val="22"/>
           <w:lang w:val="de-DE"/>
@@ -4008,16 +4054,18 @@
           <w:szCs w:val="22"/>
           <w:lang w:val="de-DE"/>
         </w:rPr>
-        <w:t>nbindung der</w:t>
-      </w:r>
+        <w:t xml:space="preserve">nbindung an die </w:t>
+      </w:r>
+      <w:proofErr w:type="spellStart"/>
       <w:r>
         <w:rPr>
           <w:sz w:val="22"/>
           <w:szCs w:val="22"/>
           <w:lang w:val="de-DE"/>
         </w:rPr>
-        <w:t xml:space="preserve"> Datenbank</w:t>
-      </w:r>
+        <w:t>SoftwareVersionDatabase</w:t>
+      </w:r>
+      <w:proofErr w:type="spellEnd"/>
     </w:p>
     <w:p>
       <w:pPr>
@@ -4035,31 +4083,75 @@
           <w:sz w:val="22"/>
           <w:lang w:val="de-DE"/>
         </w:rPr>
-        <w:t>Keine Anpassungen der</w:t>
-      </w:r>
+        <w:t xml:space="preserve">Die </w:t>
+      </w:r>
+      <w:proofErr w:type="spellStart"/>
       <w:r>
         <w:rPr>
           <w:sz w:val="22"/>
           <w:lang w:val="de-DE"/>
         </w:rPr>
-        <w:t xml:space="preserve"> einzelnen Tests</w:t>
+        <w:t>SoftwareVersio</w:t>
+      </w:r>
+      <w:bookmarkStart w:id="16" w:name="_GoBack"/>
+      <w:bookmarkEnd w:id="16"/>
+      <w:r>
+        <w:rPr>
+          <w:sz w:val="22"/>
+          <w:lang w:val="de-DE"/>
+        </w:rPr>
+        <w:t>nDatabase</w:t>
+      </w:r>
+      <w:proofErr w:type="spellEnd"/>
+      <w:r>
+        <w:rPr>
+          <w:sz w:val="22"/>
+          <w:lang w:val="de-DE"/>
+        </w:rPr>
+        <w:t xml:space="preserve"> wird erweitert aber die bestehenden Attribute und Inhalte werden nicht angefasst</w:t>
+      </w:r>
+      <w:r>
+        <w:rPr>
+          <w:sz w:val="22"/>
+          <w:lang w:val="de-DE"/>
+        </w:rPr>
+        <w:t>.</w:t>
       </w:r>
     </w:p>
     <w:p>
       <w:pPr>
+        <w:pStyle w:val="Listenabsatz"/>
+        <w:numPr>
+          <w:ilvl w:val="0"/>
+          <w:numId w:val="15"/>
+        </w:numPr>
+        <w:rPr>
+          <w:lang w:val="de-DE"/>
+        </w:rPr>
+      </w:pPr>
+      <w:r>
+        <w:rPr>
+          <w:sz w:val="22"/>
+          <w:lang w:val="de-DE"/>
+        </w:rPr>
+        <w:t>ETIC2 wird für den internen VAT Verwendungszweck entwickelt und nicht für den kommerziellen Gebrauch konzipiert.</w:t>
+      </w:r>
+    </w:p>
+    <w:p>
+      <w:pPr>
         <w:pStyle w:val="berschrift1"/>
         <w:rPr>
           <w:lang w:val="de-DE"/>
         </w:rPr>
       </w:pPr>
-      <w:bookmarkStart w:id="14" w:name="_Toc475882293"/>
+      <w:bookmarkStart w:id="17" w:name="_Toc475885090"/>
       <w:r>
         <w:rPr>
           <w:lang w:val="de-DE"/>
         </w:rPr>
         <w:t>Vorgehenssystematik</w:t>
       </w:r>
-      <w:bookmarkEnd w:id="14"/>
+      <w:bookmarkEnd w:id="17"/>
     </w:p>
     <w:p>
       <w:pPr>
@@ -4935,8 +5027,8 @@
           <w:lang w:val="de-DE"/>
         </w:rPr>
       </w:pPr>
-      <w:bookmarkStart w:id="15" w:name="_Toc475804448"/>
-      <w:bookmarkStart w:id="16" w:name="_Toc475882768"/>
+      <w:bookmarkStart w:id="18" w:name="_Toc475804448"/>
+      <w:bookmarkStart w:id="19" w:name="_Toc475882768"/>
       <w:r>
         <w:t xml:space="preserve">Tabelle </w:t>
       </w:r>
@@ -4951,18 +5043,19 @@
       <w:r>
         <w:t xml:space="preserve"> Vorgehenssystematik</w:t>
       </w:r>
-      <w:bookmarkEnd w:id="15"/>
-      <w:bookmarkEnd w:id="16"/>
+      <w:bookmarkEnd w:id="18"/>
+      <w:bookmarkEnd w:id="19"/>
     </w:p>
     <w:p>
       <w:pPr>
         <w:pStyle w:val="berschrift2"/>
       </w:pPr>
-      <w:bookmarkStart w:id="17" w:name="_Toc475882294"/>
-      <w:r>
+      <w:bookmarkStart w:id="20" w:name="_Toc475885091"/>
+      <w:r>
+        <w:lastRenderedPageBreak/>
         <w:t>Wirtschaftliche Aspekte</w:t>
       </w:r>
-      <w:bookmarkEnd w:id="17"/>
+      <w:bookmarkEnd w:id="20"/>
     </w:p>
     <w:p>
       <w:pPr>
@@ -4985,7 +5078,6 @@
         <w:ind w:left="0"/>
       </w:pPr>
       <w:r>
-        <w:lastRenderedPageBreak/>
         <w:t>Zweitens</w:t>
       </w:r>
       <w:r>
@@ -5011,11 +5103,11 @@
       <w:pPr>
         <w:pStyle w:val="berschrift2"/>
       </w:pPr>
-      <w:bookmarkStart w:id="18" w:name="_Toc475882295"/>
+      <w:bookmarkStart w:id="21" w:name="_Toc475885092"/>
       <w:r>
         <w:t>Zeitplan</w:t>
       </w:r>
-      <w:bookmarkEnd w:id="18"/>
+      <w:bookmarkEnd w:id="21"/>
     </w:p>
     <w:tbl>
       <w:tblPr>
@@ -5193,16 +5285,16 @@
                 <w:sz w:val="20"/>
               </w:rPr>
             </w:pPr>
-            <w:bookmarkStart w:id="19" w:name="OLE_LINK12"/>
-            <w:bookmarkStart w:id="20" w:name="OLE_LINK13"/>
+            <w:bookmarkStart w:id="22" w:name="OLE_LINK12"/>
+            <w:bookmarkStart w:id="23" w:name="OLE_LINK13"/>
             <w:r>
               <w:rPr>
                 <w:sz w:val="20"/>
               </w:rPr>
               <w:t>28.02.2017</w:t>
             </w:r>
-            <w:bookmarkEnd w:id="19"/>
-            <w:bookmarkEnd w:id="20"/>
+            <w:bookmarkEnd w:id="22"/>
+            <w:bookmarkEnd w:id="23"/>
           </w:p>
         </w:tc>
         <w:tc>
@@ -5269,16 +5361,16 @@
                 <w:sz w:val="20"/>
               </w:rPr>
             </w:pPr>
-            <w:bookmarkStart w:id="21" w:name="OLE_LINK14"/>
-            <w:bookmarkStart w:id="22" w:name="OLE_LINK15"/>
+            <w:bookmarkStart w:id="24" w:name="OLE_LINK14"/>
+            <w:bookmarkStart w:id="25" w:name="OLE_LINK15"/>
             <w:r>
               <w:rPr>
                 <w:sz w:val="20"/>
               </w:rPr>
               <w:t>01.05.2017</w:t>
             </w:r>
-            <w:bookmarkEnd w:id="21"/>
-            <w:bookmarkEnd w:id="22"/>
+            <w:bookmarkEnd w:id="24"/>
+            <w:bookmarkEnd w:id="25"/>
           </w:p>
         </w:tc>
         <w:tc>
@@ -5522,7 +5614,7 @@
                 <w:sz w:val="20"/>
               </w:rPr>
             </w:pPr>
-            <w:bookmarkStart w:id="23" w:name="_Hlk472973494"/>
+            <w:bookmarkStart w:id="26" w:name="_Hlk472973494"/>
             <w:r>
               <w:rPr>
                 <w:sz w:val="20"/>
@@ -5607,7 +5699,7 @@
           </w:p>
         </w:tc>
       </w:tr>
-      <w:bookmarkEnd w:id="23"/>
+      <w:bookmarkEnd w:id="26"/>
       <w:tr>
         <w:tc>
           <w:tcPr>
@@ -5666,8 +5758,8 @@
                 <w:sz w:val="20"/>
               </w:rPr>
             </w:pPr>
-            <w:bookmarkStart w:id="24" w:name="OLE_LINK18"/>
-            <w:bookmarkStart w:id="25" w:name="OLE_LINK19"/>
+            <w:bookmarkStart w:id="27" w:name="OLE_LINK18"/>
+            <w:bookmarkStart w:id="28" w:name="OLE_LINK19"/>
             <w:r>
               <w:rPr>
                 <w:sz w:val="20"/>
@@ -5686,8 +5778,8 @@
               </w:rPr>
               <w:t>.2017</w:t>
             </w:r>
-            <w:bookmarkEnd w:id="24"/>
-            <w:bookmarkEnd w:id="25"/>
+            <w:bookmarkEnd w:id="27"/>
+            <w:bookmarkEnd w:id="28"/>
           </w:p>
         </w:tc>
         <w:tc>
@@ -6519,8 +6611,8 @@
       <w:pPr>
         <w:pStyle w:val="Beschriftung"/>
       </w:pPr>
-      <w:bookmarkStart w:id="26" w:name="_Toc475804449"/>
-      <w:bookmarkStart w:id="27" w:name="_Toc475882769"/>
+      <w:bookmarkStart w:id="29" w:name="_Toc475804449"/>
+      <w:bookmarkStart w:id="30" w:name="_Toc475882769"/>
       <w:r>
         <w:t xml:space="preserve">Tabelle </w:t>
       </w:r>
@@ -6535,21 +6627,21 @@
       <w:r>
         <w:t xml:space="preserve"> Zeitplan</w:t>
       </w:r>
-      <w:bookmarkEnd w:id="26"/>
-      <w:bookmarkEnd w:id="27"/>
+      <w:bookmarkEnd w:id="29"/>
+      <w:bookmarkEnd w:id="30"/>
     </w:p>
     <w:p>
       <w:pPr>
         <w:pStyle w:val="berschrift1"/>
       </w:pPr>
-      <w:bookmarkStart w:id="28" w:name="_Toc475882296"/>
+      <w:bookmarkStart w:id="31" w:name="_Toc475885093"/>
       <w:r>
         <w:t xml:space="preserve">(erwartete) </w:t>
       </w:r>
       <w:r>
         <w:t>Resultate</w:t>
       </w:r>
-      <w:bookmarkEnd w:id="28"/>
+      <w:bookmarkEnd w:id="31"/>
     </w:p>
     <w:p>
       <w:pPr>
@@ -6605,11 +6697,11 @@
       <w:pPr>
         <w:pStyle w:val="berschrift1"/>
       </w:pPr>
-      <w:bookmarkStart w:id="29" w:name="_Toc475882297"/>
+      <w:bookmarkStart w:id="32" w:name="_Toc475885094"/>
       <w:r>
         <w:t>Glossar</w:t>
       </w:r>
-      <w:bookmarkEnd w:id="29"/>
+      <w:bookmarkEnd w:id="32"/>
     </w:p>
     <w:tbl>
       <w:tblPr>
@@ -7259,7 +7351,15 @@
                 <w:sz w:val="22"/>
                 <w:szCs w:val="22"/>
               </w:rPr>
-              <w:t xml:space="preserve">ptional der Interface Firmware, </w:t>
+              <w:t xml:space="preserve">ptional der Interface </w:t>
+            </w:r>
+            <w:r>
+              <w:rPr>
+                <w:sz w:val="22"/>
+                <w:szCs w:val="22"/>
+              </w:rPr>
+              <w:lastRenderedPageBreak/>
+              <w:t xml:space="preserve">Firmware, </w:t>
             </w:r>
             <w:r>
               <w:rPr>
@@ -7285,6 +7385,7 @@
           </w:tcPr>
           <w:p>
             <w:r>
+              <w:lastRenderedPageBreak/>
               <w:t>WPF</w:t>
             </w:r>
           </w:p>
@@ -7388,7 +7489,6 @@
           <w:p>
             <w:proofErr w:type="spellStart"/>
             <w:r>
-              <w:lastRenderedPageBreak/>
               <w:t>DevExpress</w:t>
             </w:r>
             <w:proofErr w:type="spellEnd"/>
@@ -7425,14 +7525,14 @@
           <w:noProof/>
         </w:rPr>
       </w:pPr>
-      <w:bookmarkStart w:id="30" w:name="_Toc475882298"/>
+      <w:bookmarkStart w:id="33" w:name="_Toc475885095"/>
       <w:r>
         <w:t>Abbildungsverzeichnis</w:t>
       </w:r>
       <w:r>
         <w:t xml:space="preserve"> und Tabellenverzeichnis</w:t>
       </w:r>
-      <w:bookmarkEnd w:id="30"/>
+      <w:bookmarkEnd w:id="33"/>
       <w:r>
         <w:fldChar w:fldCharType="begin"/>
       </w:r>
@@ -7447,7 +7547,7 @@
       <w:pPr>
         <w:pStyle w:val="Abbildungsverzeichnis"/>
         <w:tabs>
-          <w:tab w:val="right" w:pos="9060"/>
+          <w:tab w:val="right" w:leader="dot" w:pos="9060"/>
         </w:tabs>
         <w:rPr>
           <w:rFonts w:asciiTheme="minorHAnsi" w:hAnsiTheme="minorHAnsi" w:cstheme="minorBidi"/>
@@ -7456,7 +7556,7 @@
           <w:lang w:eastAsia="de-CH" w:bidi="ar-SA"/>
         </w:rPr>
       </w:pPr>
-      <w:hyperlink w:anchor="_Toc475882805" w:history="1">
+      <w:hyperlink w:anchor="_Toc475886152" w:history="1">
         <w:r>
           <w:rPr>
             <w:rStyle w:val="Hyperlink"/>
@@ -7483,7 +7583,7 @@
             <w:noProof/>
             <w:webHidden/>
           </w:rPr>
-          <w:instrText xml:space="preserve"> PAGEREF _Toc475882805 \h </w:instrText>
+          <w:instrText xml:space="preserve"> PAGEREF _Toc475886152 \h </w:instrText>
         </w:r>
         <w:r>
           <w:rPr>
@@ -7518,7 +7618,7 @@
       <w:pPr>
         <w:pStyle w:val="Abbildungsverzeichnis"/>
         <w:tabs>
-          <w:tab w:val="right" w:pos="9060"/>
+          <w:tab w:val="right" w:leader="dot" w:pos="9060"/>
         </w:tabs>
         <w:rPr>
           <w:rFonts w:asciiTheme="minorHAnsi" w:hAnsiTheme="minorHAnsi" w:cstheme="minorBidi"/>
@@ -7527,7 +7627,7 @@
           <w:lang w:eastAsia="de-CH" w:bidi="ar-SA"/>
         </w:rPr>
       </w:pPr>
-      <w:hyperlink w:anchor="_Toc475882806" w:history="1">
+      <w:hyperlink w:anchor="_Toc475886153" w:history="1">
         <w:r>
           <w:rPr>
             <w:rStyle w:val="Hyperlink"/>
@@ -7554,7 +7654,7 @@
             <w:noProof/>
             <w:webHidden/>
           </w:rPr>
-          <w:instrText xml:space="preserve"> PAGEREF _Toc475882806 \h </w:instrText>
+          <w:instrText xml:space="preserve"> PAGEREF _Toc475886153 \h </w:instrText>
         </w:r>
         <w:r>
           <w:rPr>
@@ -7664,7 +7764,7 @@
             <w:noProof/>
             <w:webHidden/>
           </w:rPr>
-          <w:t>6</w:t>
+          <w:t>5</w:t>
         </w:r>
         <w:r>
           <w:rPr>
@@ -7754,18 +7854,16 @@
       <w:r>
         <w:fldChar w:fldCharType="end"/>
       </w:r>
-      <w:bookmarkStart w:id="31" w:name="_GoBack"/>
-      <w:bookmarkEnd w:id="31"/>
     </w:p>
     <w:p>
       <w:pPr>
         <w:pStyle w:val="berschrift1"/>
       </w:pPr>
-      <w:bookmarkStart w:id="32" w:name="_Toc475882299"/>
+      <w:bookmarkStart w:id="34" w:name="_Toc475885096"/>
       <w:r>
         <w:t>Literaturverzeichnis</w:t>
       </w:r>
-      <w:bookmarkEnd w:id="32"/>
+      <w:bookmarkEnd w:id="34"/>
     </w:p>
     <w:p>
       <w:pPr>
@@ -7892,7 +7990,7 @@
         <w:noProof/>
         <w:lang w:val="de-DE"/>
       </w:rPr>
-      <w:t>6</w:t>
+      <w:t>7</w:t>
     </w:r>
     <w:r>
       <w:rPr>
@@ -12535,7 +12633,7 @@
 </file>
 
 <file path=customXml/itemProps1.xml><?xml version="1.0" encoding="utf-8"?>
-<ds:datastoreItem xmlns:ds="http://schemas.openxmlformats.org/officeDocument/2006/customXml" ds:itemID="{A3754A43-EF18-421F-8E72-D505AABE9B48}">
+<ds:datastoreItem xmlns:ds="http://schemas.openxmlformats.org/officeDocument/2006/customXml" ds:itemID="{FF43542E-FD4D-4DA2-97D1-F3E2C286989E}">
   <ds:schemaRefs>
     <ds:schemaRef ds:uri="http://schemas.openxmlformats.org/officeDocument/2006/bibliography"/>
   </ds:schemaRefs>

</xml_diff>